<commit_message>
updates to snowflake learn
</commit_message>
<xml_diff>
--- a/Snowflake_Learning.docx
+++ b/Snowflake_Learning.docx
@@ -105,10 +105,21 @@
         <w:rPr>
           <w:rStyle w:val="Heading2Char"/>
         </w:rPr>
-        <w:t>Discretionary Access control (DAC)</w:t>
-      </w:r>
-      <w:r>
-        <w:t xml:space="preserve"> : </w:t>
+        <w:t>Discretionary Access control (DAC</w:t>
+      </w:r>
+      <w:proofErr w:type="gramStart"/>
+      <w:r>
+        <w:rPr>
+          <w:rStyle w:val="Heading2Char"/>
+        </w:rPr>
+        <w:t>)</w:t>
+      </w:r>
+      <w:r>
+        <w:t xml:space="preserve"> :</w:t>
+      </w:r>
+      <w:proofErr w:type="gramEnd"/>
+      <w:r>
+        <w:t xml:space="preserve"> </w:t>
       </w:r>
     </w:p>
     <w:p>
@@ -117,6 +128,65 @@
       </w:pPr>
       <w:r>
         <w:t>you create it you own it</w:t>
+      </w:r>
+    </w:p>
+    <w:p>
+      <w:pPr>
+        <w:pStyle w:val="ListParagraph"/>
+      </w:pPr>
+    </w:p>
+    <w:p>
+      <w:pPr>
+        <w:pStyle w:val="Heading2"/>
+      </w:pPr>
+      <w:r>
+        <w:lastRenderedPageBreak/>
+        <w:t>Warehouse</w:t>
+      </w:r>
+    </w:p>
+    <w:p>
+      <w:pPr>
+        <w:pStyle w:val="ListParagraph"/>
+      </w:pPr>
+      <w:r>
+        <w:t xml:space="preserve">It is </w:t>
+      </w:r>
+      <w:proofErr w:type="gramStart"/>
+      <w:r>
+        <w:t>compute</w:t>
+      </w:r>
+      <w:proofErr w:type="gramEnd"/>
+      <w:r>
+        <w:t xml:space="preserve"> in snowflake not storage</w:t>
+      </w:r>
+    </w:p>
+    <w:p>
+      <w:pPr>
+        <w:pStyle w:val="ListParagraph"/>
+      </w:pPr>
+      <w:r>
+        <w:t>Elastic, scale up is called multi cluster warehouse</w:t>
+      </w:r>
+    </w:p>
+    <w:p>
+      <w:pPr>
+        <w:pStyle w:val="Heading2"/>
+      </w:pPr>
+      <w:r>
+        <w:t>Metadata</w:t>
+      </w:r>
+    </w:p>
+    <w:p>
+      <w:r>
+        <w:t xml:space="preserve">Meta data of each database is stored in </w:t>
+      </w:r>
+      <w:proofErr w:type="spellStart"/>
+      <w:r>
+        <w:t>information_schema</w:t>
+      </w:r>
+      <w:proofErr w:type="spellEnd"/>
+      <w:r>
+        <w:t xml:space="preserve"> of that database</w:t>
       </w:r>
     </w:p>
     <w:sectPr>

</xml_diff>

<commit_message>
Snowflake data injestion different methods
</commit_message>
<xml_diff>
--- a/Snowflake_Learning.docx
+++ b/Snowflake_Learning.docx
@@ -21,6 +21,9 @@
     </w:p>
     <w:p>
       <w:r>
+        <w:rPr>
+          <w:noProof/>
+        </w:rPr>
         <w:drawing>
           <wp:inline distT="0" distB="0" distL="0" distR="0" wp14:anchorId="4621F2BC" wp14:editId="3CA1923C">
             <wp:extent cx="4534533" cy="2667372"/>
@@ -60,6 +63,9 @@
     </w:p>
     <w:p>
       <w:r>
+        <w:rPr>
+          <w:noProof/>
+        </w:rPr>
         <w:drawing>
           <wp:inline distT="0" distB="0" distL="0" distR="0" wp14:anchorId="2C038844" wp14:editId="00A43AAD">
             <wp:extent cx="4772691" cy="2838846"/>
@@ -189,6 +195,77 @@
         <w:t xml:space="preserve"> of that database</w:t>
       </w:r>
     </w:p>
+    <w:p/>
+    <w:p>
+      <w:pPr>
+        <w:pStyle w:val="Heading2"/>
+      </w:pPr>
+      <w:r>
+        <w:t>Methods to add data into snowflake table</w:t>
+      </w:r>
+    </w:p>
+    <w:p>
+      <w:pPr>
+        <w:pStyle w:val="ListParagraph"/>
+        <w:numPr>
+          <w:ilvl w:val="0"/>
+          <w:numId w:val="2"/>
+        </w:numPr>
+      </w:pPr>
+      <w:r>
+        <w:t>Insert in worksheet</w:t>
+      </w:r>
+    </w:p>
+    <w:p>
+      <w:pPr>
+        <w:pStyle w:val="ListParagraph"/>
+        <w:numPr>
+          <w:ilvl w:val="0"/>
+          <w:numId w:val="2"/>
+        </w:numPr>
+      </w:pPr>
+      <w:r>
+        <w:t>Direct upload CSV files</w:t>
+      </w:r>
+    </w:p>
+    <w:p>
+      <w:pPr>
+        <w:pStyle w:val="ListParagraph"/>
+        <w:numPr>
+          <w:ilvl w:val="0"/>
+          <w:numId w:val="2"/>
+        </w:numPr>
+      </w:pPr>
+      <w:r>
+        <w:t>Variable inserts in notebook</w:t>
+      </w:r>
+      <w:r>
+        <w:t xml:space="preserve"> -&gt; SQL</w:t>
+      </w:r>
+    </w:p>
+    <w:p>
+      <w:pPr>
+        <w:pStyle w:val="ListParagraph"/>
+        <w:numPr>
+          <w:ilvl w:val="0"/>
+          <w:numId w:val="2"/>
+        </w:numPr>
+      </w:pPr>
+      <w:r>
+        <w:t xml:space="preserve">Add form </w:t>
+      </w:r>
+      <w:proofErr w:type="spellStart"/>
+      <w:r>
+        <w:t>streamlint</w:t>
+      </w:r>
+      <w:proofErr w:type="spellEnd"/>
+      <w:r>
+        <w:t xml:space="preserve"> application</w:t>
+      </w:r>
+      <w:r>
+        <w:t xml:space="preserve"> -&gt; Python</w:t>
+      </w:r>
+    </w:p>
     <w:sectPr>
       <w:pgSz w:w="12240" w:h="15840"/>
       <w:pgMar w:top="1440" w:right="1440" w:bottom="1440" w:left="1440" w:header="720" w:footer="720" w:gutter="0"/>
@@ -202,6 +279,95 @@
 <file path=word/numbering.xml><?xml version="1.0" encoding="utf-8"?>
 <w:numbering xmlns:wpc="http://schemas.microsoft.com/office/word/2010/wordprocessingCanvas" xmlns:cx="http://schemas.microsoft.com/office/drawing/2014/chartex" xmlns:cx1="http://schemas.microsoft.com/office/drawing/2015/9/8/chartex" xmlns:cx2="http://schemas.microsoft.com/office/drawing/2015/10/21/chartex" xmlns:cx3="http://schemas.microsoft.com/office/drawing/2016/5/9/chartex" xmlns:cx4="http://schemas.microsoft.com/office/drawing/2016/5/10/chartex" xmlns:cx5="http://schemas.microsoft.com/office/drawing/2016/5/11/chartex" xmlns:cx6="http://schemas.microsoft.com/office/drawing/2016/5/12/chartex" xmlns:cx7="http://schemas.microsoft.com/office/drawing/2016/5/13/chartex" xmlns:cx8="http://schemas.microsoft.com/office/drawing/2016/5/14/chartex" xmlns:mc="http://schemas.openxmlformats.org/markup-compatibility/2006" xmlns:aink="http://schemas.microsoft.com/office/drawing/2016/ink" xmlns:am3d="http://schemas.microsoft.com/office/drawing/2017/model3d" xmlns:o="urn:schemas-microsoft-com:office:office" xmlns:oel="http://schemas.microsoft.com/office/2019/extlst" xmlns:r="http://schemas.openxmlformats.org/officeDocument/2006/relationships" xmlns:m="http://schemas.openxmlformats.org/officeDocument/2006/math" xmlns:v="urn:schemas-microsoft-com:vml" xmlns:wp14="http://schemas.microsoft.com/office/word/2010/wordprocessingDrawing" xmlns:wp="http://schemas.openxmlformats.org/drawingml/2006/wordprocessingDrawing" xmlns:w10="urn:schemas-microsoft-com:office:word" xmlns:w="http://schemas.openxmlformats.org/wordprocessingml/2006/main" xmlns:w14="http://schemas.microsoft.com/office/word/2010/wordml" xmlns:w15="http://schemas.microsoft.com/office/word/2012/wordml" xmlns:w16cex="http://schemas.microsoft.com/office/word/2018/wordml/cex" xmlns:w16cid="http://schemas.microsoft.com/office/word/2016/wordml/cid" xmlns:w16="http://schemas.microsoft.com/office/word/2018/wordml" xmlns:w16du="http://schemas.microsoft.com/office/word/2023/wordml/word16du" xmlns:w16sdtdh="http://schemas.microsoft.com/office/word/2020/wordml/sdtdatahash" xmlns:w16sdtfl="http://schemas.microsoft.com/office/word/2024/wordml/sdtformatlock" xmlns:w16se="http://schemas.microsoft.com/office/word/2015/wordml/symex" xmlns:wpg="http://schemas.microsoft.com/office/word/2010/wordprocessingGroup" xmlns:wpi="http://schemas.microsoft.com/office/word/2010/wordprocessingInk" xmlns:wne="http://schemas.microsoft.com/office/word/2006/wordml" xmlns:wps="http://schemas.microsoft.com/office/word/2010/wordprocessingShape" mc:Ignorable="w14 w15 w16se w16cid w16 w16cex w16sdtdh w16sdtfl w16du wp14">
   <w:abstractNum w:abstractNumId="0" w15:restartNumberingAfterBreak="0">
+    <w:nsid w:val="238C621C"/>
+    <w:multiLevelType w:val="hybridMultilevel"/>
+    <w:tmpl w:val="A9E406C8"/>
+    <w:lvl w:ilvl="0" w:tplc="0C09000F">
+      <w:start w:val="1"/>
+      <w:numFmt w:val="decimal"/>
+      <w:lvlText w:val="%1."/>
+      <w:lvlJc w:val="left"/>
+      <w:pPr>
+        <w:ind w:left="720" w:hanging="360"/>
+      </w:pPr>
+      <w:rPr>
+        <w:rFonts w:hint="default"/>
+      </w:rPr>
+    </w:lvl>
+    <w:lvl w:ilvl="1" w:tplc="0C090019" w:tentative="1">
+      <w:start w:val="1"/>
+      <w:numFmt w:val="lowerLetter"/>
+      <w:lvlText w:val="%2."/>
+      <w:lvlJc w:val="left"/>
+      <w:pPr>
+        <w:ind w:left="1440" w:hanging="360"/>
+      </w:pPr>
+    </w:lvl>
+    <w:lvl w:ilvl="2" w:tplc="0C09001B" w:tentative="1">
+      <w:start w:val="1"/>
+      <w:numFmt w:val="lowerRoman"/>
+      <w:lvlText w:val="%3."/>
+      <w:lvlJc w:val="right"/>
+      <w:pPr>
+        <w:ind w:left="2160" w:hanging="180"/>
+      </w:pPr>
+    </w:lvl>
+    <w:lvl w:ilvl="3" w:tplc="0C09000F" w:tentative="1">
+      <w:start w:val="1"/>
+      <w:numFmt w:val="decimal"/>
+      <w:lvlText w:val="%4."/>
+      <w:lvlJc w:val="left"/>
+      <w:pPr>
+        <w:ind w:left="2880" w:hanging="360"/>
+      </w:pPr>
+    </w:lvl>
+    <w:lvl w:ilvl="4" w:tplc="0C090019" w:tentative="1">
+      <w:start w:val="1"/>
+      <w:numFmt w:val="lowerLetter"/>
+      <w:lvlText w:val="%5."/>
+      <w:lvlJc w:val="left"/>
+      <w:pPr>
+        <w:ind w:left="3600" w:hanging="360"/>
+      </w:pPr>
+    </w:lvl>
+    <w:lvl w:ilvl="5" w:tplc="0C09001B" w:tentative="1">
+      <w:start w:val="1"/>
+      <w:numFmt w:val="lowerRoman"/>
+      <w:lvlText w:val="%6."/>
+      <w:lvlJc w:val="right"/>
+      <w:pPr>
+        <w:ind w:left="4320" w:hanging="180"/>
+      </w:pPr>
+    </w:lvl>
+    <w:lvl w:ilvl="6" w:tplc="0C09000F" w:tentative="1">
+      <w:start w:val="1"/>
+      <w:numFmt w:val="decimal"/>
+      <w:lvlText w:val="%7."/>
+      <w:lvlJc w:val="left"/>
+      <w:pPr>
+        <w:ind w:left="5040" w:hanging="360"/>
+      </w:pPr>
+    </w:lvl>
+    <w:lvl w:ilvl="7" w:tplc="0C090019" w:tentative="1">
+      <w:start w:val="1"/>
+      <w:numFmt w:val="lowerLetter"/>
+      <w:lvlText w:val="%8."/>
+      <w:lvlJc w:val="left"/>
+      <w:pPr>
+        <w:ind w:left="5760" w:hanging="360"/>
+      </w:pPr>
+    </w:lvl>
+    <w:lvl w:ilvl="8" w:tplc="0C09001B" w:tentative="1">
+      <w:start w:val="1"/>
+      <w:numFmt w:val="lowerRoman"/>
+      <w:lvlText w:val="%9."/>
+      <w:lvlJc w:val="right"/>
+      <w:pPr>
+        <w:ind w:left="6480" w:hanging="180"/>
+      </w:pPr>
+    </w:lvl>
+  </w:abstractNum>
+  <w:abstractNum w:abstractNumId="1" w15:restartNumberingAfterBreak="0">
     <w:nsid w:val="318E5302"/>
     <w:multiLevelType w:val="hybridMultilevel"/>
     <w:tmpl w:val="351E5008"/>
@@ -291,6 +457,9 @@
     </w:lvl>
   </w:abstractNum>
   <w:num w:numId="1" w16cid:durableId="146289080">
+    <w:abstractNumId w:val="1"/>
+  </w:num>
+  <w:num w:numId="2" w16cid:durableId="1460487948">
     <w:abstractNumId w:val="0"/>
   </w:num>
 </w:numbering>

</xml_diff>

<commit_message>
added structure in snowflake learning
</commit_message>
<xml_diff>
--- a/Snowflake_Learning.docx
+++ b/Snowflake_Learning.docx
@@ -266,6 +266,174 @@
         <w:t xml:space="preserve"> -&gt; Python</w:t>
       </w:r>
     </w:p>
+    <w:p>
+      <w:pPr>
+        <w:pStyle w:val="Heading2"/>
+      </w:pPr>
+      <w:r>
+        <w:t>Stagging Data</w:t>
+      </w:r>
+    </w:p>
+    <w:p>
+      <w:pPr>
+        <w:pStyle w:val="ListParagraph"/>
+        <w:numPr>
+          <w:ilvl w:val="0"/>
+          <w:numId w:val="3"/>
+        </w:numPr>
+      </w:pPr>
+      <w:r>
+        <w:t>Create a stage location in a database</w:t>
+      </w:r>
+    </w:p>
+    <w:p>
+      <w:pPr>
+        <w:pStyle w:val="ListParagraph"/>
+        <w:numPr>
+          <w:ilvl w:val="0"/>
+          <w:numId w:val="3"/>
+        </w:numPr>
+      </w:pPr>
+      <w:r>
+        <w:t>Upload the file</w:t>
+      </w:r>
+    </w:p>
+    <w:p>
+      <w:pPr>
+        <w:pStyle w:val="ListParagraph"/>
+        <w:numPr>
+          <w:ilvl w:val="0"/>
+          <w:numId w:val="3"/>
+        </w:numPr>
+      </w:pPr>
+      <w:r>
+        <w:t>Inspect the data in some simple text editor like notebook to know the delimiter type</w:t>
+      </w:r>
+    </w:p>
+    <w:p>
+      <w:pPr>
+        <w:pStyle w:val="ListParagraph"/>
+        <w:numPr>
+          <w:ilvl w:val="0"/>
+          <w:numId w:val="3"/>
+        </w:numPr>
+      </w:pPr>
+      <w:r>
+        <w:t>Create a function in the required schema to use to copy data from staging to table</w:t>
+      </w:r>
+    </w:p>
+    <w:p>
+      <w:pPr>
+        <w:pStyle w:val="ListParagraph"/>
+        <w:numPr>
+          <w:ilvl w:val="0"/>
+          <w:numId w:val="3"/>
+        </w:numPr>
+      </w:pPr>
+      <w:r>
+        <w:t>Use copy command</w:t>
+      </w:r>
+    </w:p>
+    <w:p>
+      <w:pPr>
+        <w:pStyle w:val="Heading2"/>
+      </w:pPr>
+      <w:r>
+        <w:t>Data storage structure</w:t>
+      </w:r>
+    </w:p>
+    <w:p>
+      <w:pPr>
+        <w:pStyle w:val="ListParagraph"/>
+        <w:numPr>
+          <w:ilvl w:val="0"/>
+          <w:numId w:val="4"/>
+        </w:numPr>
+      </w:pPr>
+      <w:r>
+        <w:t>Auto increment type</w:t>
+      </w:r>
+    </w:p>
+    <w:p>
+      <w:pPr>
+        <w:pStyle w:val="ListParagraph"/>
+        <w:numPr>
+          <w:ilvl w:val="0"/>
+          <w:numId w:val="4"/>
+        </w:numPr>
+      </w:pPr>
+      <w:r>
+        <w:t>Sequences -&gt; more flexible than auto increment</w:t>
+      </w:r>
+    </w:p>
+    <w:p>
+      <w:pPr>
+        <w:pStyle w:val="Heading2"/>
+      </w:pPr>
+      <w:r>
+        <w:t>Semi Structure</w:t>
+      </w:r>
+    </w:p>
+    <w:p>
+      <w:pPr>
+        <w:pStyle w:val="ListParagraph"/>
+        <w:numPr>
+          <w:ilvl w:val="0"/>
+          <w:numId w:val="5"/>
+        </w:numPr>
+      </w:pPr>
+      <w:r>
+        <w:t>Json</w:t>
+      </w:r>
+    </w:p>
+    <w:p>
+      <w:pPr>
+        <w:pStyle w:val="ListParagraph"/>
+        <w:numPr>
+          <w:ilvl w:val="0"/>
+          <w:numId w:val="5"/>
+        </w:numPr>
+      </w:pPr>
+      <w:r>
+        <w:t>Parquet</w:t>
+      </w:r>
+    </w:p>
+    <w:p>
+      <w:pPr>
+        <w:pStyle w:val="ListParagraph"/>
+        <w:numPr>
+          <w:ilvl w:val="0"/>
+          <w:numId w:val="5"/>
+        </w:numPr>
+      </w:pPr>
+      <w:r>
+        <w:t>AVRO</w:t>
+      </w:r>
+    </w:p>
+    <w:p>
+      <w:pPr>
+        <w:pStyle w:val="ListParagraph"/>
+        <w:numPr>
+          <w:ilvl w:val="0"/>
+          <w:numId w:val="5"/>
+        </w:numPr>
+      </w:pPr>
+      <w:r>
+        <w:t>XML</w:t>
+      </w:r>
+    </w:p>
+    <w:p>
+      <w:pPr>
+        <w:pStyle w:val="ListParagraph"/>
+        <w:numPr>
+          <w:ilvl w:val="0"/>
+          <w:numId w:val="5"/>
+        </w:numPr>
+      </w:pPr>
+      <w:r>
+        <w:t>Apache ORC</w:t>
+      </w:r>
+    </w:p>
     <w:sectPr>
       <w:pgSz w:w="12240" w:h="15840"/>
       <w:pgMar w:top="1440" w:right="1440" w:bottom="1440" w:left="1440" w:header="720" w:footer="720" w:gutter="0"/>
@@ -279,6 +447,184 @@
 <file path=word/numbering.xml><?xml version="1.0" encoding="utf-8"?>
 <w:numbering xmlns:wpc="http://schemas.microsoft.com/office/word/2010/wordprocessingCanvas" xmlns:cx="http://schemas.microsoft.com/office/drawing/2014/chartex" xmlns:cx1="http://schemas.microsoft.com/office/drawing/2015/9/8/chartex" xmlns:cx2="http://schemas.microsoft.com/office/drawing/2015/10/21/chartex" xmlns:cx3="http://schemas.microsoft.com/office/drawing/2016/5/9/chartex" xmlns:cx4="http://schemas.microsoft.com/office/drawing/2016/5/10/chartex" xmlns:cx5="http://schemas.microsoft.com/office/drawing/2016/5/11/chartex" xmlns:cx6="http://schemas.microsoft.com/office/drawing/2016/5/12/chartex" xmlns:cx7="http://schemas.microsoft.com/office/drawing/2016/5/13/chartex" xmlns:cx8="http://schemas.microsoft.com/office/drawing/2016/5/14/chartex" xmlns:mc="http://schemas.openxmlformats.org/markup-compatibility/2006" xmlns:aink="http://schemas.microsoft.com/office/drawing/2016/ink" xmlns:am3d="http://schemas.microsoft.com/office/drawing/2017/model3d" xmlns:o="urn:schemas-microsoft-com:office:office" xmlns:oel="http://schemas.microsoft.com/office/2019/extlst" xmlns:r="http://schemas.openxmlformats.org/officeDocument/2006/relationships" xmlns:m="http://schemas.openxmlformats.org/officeDocument/2006/math" xmlns:v="urn:schemas-microsoft-com:vml" xmlns:wp14="http://schemas.microsoft.com/office/word/2010/wordprocessingDrawing" xmlns:wp="http://schemas.openxmlformats.org/drawingml/2006/wordprocessingDrawing" xmlns:w10="urn:schemas-microsoft-com:office:word" xmlns:w="http://schemas.openxmlformats.org/wordprocessingml/2006/main" xmlns:w14="http://schemas.microsoft.com/office/word/2010/wordml" xmlns:w15="http://schemas.microsoft.com/office/word/2012/wordml" xmlns:w16cex="http://schemas.microsoft.com/office/word/2018/wordml/cex" xmlns:w16cid="http://schemas.microsoft.com/office/word/2016/wordml/cid" xmlns:w16="http://schemas.microsoft.com/office/word/2018/wordml" xmlns:w16du="http://schemas.microsoft.com/office/word/2023/wordml/word16du" xmlns:w16sdtdh="http://schemas.microsoft.com/office/word/2020/wordml/sdtdatahash" xmlns:w16sdtfl="http://schemas.microsoft.com/office/word/2024/wordml/sdtformatlock" xmlns:w16se="http://schemas.microsoft.com/office/word/2015/wordml/symex" xmlns:wpg="http://schemas.microsoft.com/office/word/2010/wordprocessingGroup" xmlns:wpi="http://schemas.microsoft.com/office/word/2010/wordprocessingInk" xmlns:wne="http://schemas.microsoft.com/office/word/2006/wordml" xmlns:wps="http://schemas.microsoft.com/office/word/2010/wordprocessingShape" mc:Ignorable="w14 w15 w16se w16cid w16 w16cex w16sdtdh w16sdtfl w16du wp14">
   <w:abstractNum w:abstractNumId="0" w15:restartNumberingAfterBreak="0">
+    <w:nsid w:val="14FD5756"/>
+    <w:multiLevelType w:val="hybridMultilevel"/>
+    <w:tmpl w:val="084489EC"/>
+    <w:lvl w:ilvl="0" w:tplc="0C09000F">
+      <w:start w:val="1"/>
+      <w:numFmt w:val="decimal"/>
+      <w:lvlText w:val="%1."/>
+      <w:lvlJc w:val="left"/>
+      <w:pPr>
+        <w:ind w:left="720" w:hanging="360"/>
+      </w:pPr>
+      <w:rPr>
+        <w:rFonts w:hint="default"/>
+      </w:rPr>
+    </w:lvl>
+    <w:lvl w:ilvl="1" w:tplc="0C090019" w:tentative="1">
+      <w:start w:val="1"/>
+      <w:numFmt w:val="lowerLetter"/>
+      <w:lvlText w:val="%2."/>
+      <w:lvlJc w:val="left"/>
+      <w:pPr>
+        <w:ind w:left="1440" w:hanging="360"/>
+      </w:pPr>
+    </w:lvl>
+    <w:lvl w:ilvl="2" w:tplc="0C09001B" w:tentative="1">
+      <w:start w:val="1"/>
+      <w:numFmt w:val="lowerRoman"/>
+      <w:lvlText w:val="%3."/>
+      <w:lvlJc w:val="right"/>
+      <w:pPr>
+        <w:ind w:left="2160" w:hanging="180"/>
+      </w:pPr>
+    </w:lvl>
+    <w:lvl w:ilvl="3" w:tplc="0C09000F" w:tentative="1">
+      <w:start w:val="1"/>
+      <w:numFmt w:val="decimal"/>
+      <w:lvlText w:val="%4."/>
+      <w:lvlJc w:val="left"/>
+      <w:pPr>
+        <w:ind w:left="2880" w:hanging="360"/>
+      </w:pPr>
+    </w:lvl>
+    <w:lvl w:ilvl="4" w:tplc="0C090019" w:tentative="1">
+      <w:start w:val="1"/>
+      <w:numFmt w:val="lowerLetter"/>
+      <w:lvlText w:val="%5."/>
+      <w:lvlJc w:val="left"/>
+      <w:pPr>
+        <w:ind w:left="3600" w:hanging="360"/>
+      </w:pPr>
+    </w:lvl>
+    <w:lvl w:ilvl="5" w:tplc="0C09001B" w:tentative="1">
+      <w:start w:val="1"/>
+      <w:numFmt w:val="lowerRoman"/>
+      <w:lvlText w:val="%6."/>
+      <w:lvlJc w:val="right"/>
+      <w:pPr>
+        <w:ind w:left="4320" w:hanging="180"/>
+      </w:pPr>
+    </w:lvl>
+    <w:lvl w:ilvl="6" w:tplc="0C09000F" w:tentative="1">
+      <w:start w:val="1"/>
+      <w:numFmt w:val="decimal"/>
+      <w:lvlText w:val="%7."/>
+      <w:lvlJc w:val="left"/>
+      <w:pPr>
+        <w:ind w:left="5040" w:hanging="360"/>
+      </w:pPr>
+    </w:lvl>
+    <w:lvl w:ilvl="7" w:tplc="0C090019" w:tentative="1">
+      <w:start w:val="1"/>
+      <w:numFmt w:val="lowerLetter"/>
+      <w:lvlText w:val="%8."/>
+      <w:lvlJc w:val="left"/>
+      <w:pPr>
+        <w:ind w:left="5760" w:hanging="360"/>
+      </w:pPr>
+    </w:lvl>
+    <w:lvl w:ilvl="8" w:tplc="0C09001B" w:tentative="1">
+      <w:start w:val="1"/>
+      <w:numFmt w:val="lowerRoman"/>
+      <w:lvlText w:val="%9."/>
+      <w:lvlJc w:val="right"/>
+      <w:pPr>
+        <w:ind w:left="6480" w:hanging="180"/>
+      </w:pPr>
+    </w:lvl>
+  </w:abstractNum>
+  <w:abstractNum w:abstractNumId="1" w15:restartNumberingAfterBreak="0">
+    <w:nsid w:val="1C6E7002"/>
+    <w:multiLevelType w:val="hybridMultilevel"/>
+    <w:tmpl w:val="5ECC3330"/>
+    <w:lvl w:ilvl="0" w:tplc="0C09000F">
+      <w:start w:val="1"/>
+      <w:numFmt w:val="decimal"/>
+      <w:lvlText w:val="%1."/>
+      <w:lvlJc w:val="left"/>
+      <w:pPr>
+        <w:ind w:left="720" w:hanging="360"/>
+      </w:pPr>
+      <w:rPr>
+        <w:rFonts w:hint="default"/>
+      </w:rPr>
+    </w:lvl>
+    <w:lvl w:ilvl="1" w:tplc="0C090019" w:tentative="1">
+      <w:start w:val="1"/>
+      <w:numFmt w:val="lowerLetter"/>
+      <w:lvlText w:val="%2."/>
+      <w:lvlJc w:val="left"/>
+      <w:pPr>
+        <w:ind w:left="1440" w:hanging="360"/>
+      </w:pPr>
+    </w:lvl>
+    <w:lvl w:ilvl="2" w:tplc="0C09001B" w:tentative="1">
+      <w:start w:val="1"/>
+      <w:numFmt w:val="lowerRoman"/>
+      <w:lvlText w:val="%3."/>
+      <w:lvlJc w:val="right"/>
+      <w:pPr>
+        <w:ind w:left="2160" w:hanging="180"/>
+      </w:pPr>
+    </w:lvl>
+    <w:lvl w:ilvl="3" w:tplc="0C09000F" w:tentative="1">
+      <w:start w:val="1"/>
+      <w:numFmt w:val="decimal"/>
+      <w:lvlText w:val="%4."/>
+      <w:lvlJc w:val="left"/>
+      <w:pPr>
+        <w:ind w:left="2880" w:hanging="360"/>
+      </w:pPr>
+    </w:lvl>
+    <w:lvl w:ilvl="4" w:tplc="0C090019" w:tentative="1">
+      <w:start w:val="1"/>
+      <w:numFmt w:val="lowerLetter"/>
+      <w:lvlText w:val="%5."/>
+      <w:lvlJc w:val="left"/>
+      <w:pPr>
+        <w:ind w:left="3600" w:hanging="360"/>
+      </w:pPr>
+    </w:lvl>
+    <w:lvl w:ilvl="5" w:tplc="0C09001B" w:tentative="1">
+      <w:start w:val="1"/>
+      <w:numFmt w:val="lowerRoman"/>
+      <w:lvlText w:val="%6."/>
+      <w:lvlJc w:val="right"/>
+      <w:pPr>
+        <w:ind w:left="4320" w:hanging="180"/>
+      </w:pPr>
+    </w:lvl>
+    <w:lvl w:ilvl="6" w:tplc="0C09000F" w:tentative="1">
+      <w:start w:val="1"/>
+      <w:numFmt w:val="decimal"/>
+      <w:lvlText w:val="%7."/>
+      <w:lvlJc w:val="left"/>
+      <w:pPr>
+        <w:ind w:left="5040" w:hanging="360"/>
+      </w:pPr>
+    </w:lvl>
+    <w:lvl w:ilvl="7" w:tplc="0C090019" w:tentative="1">
+      <w:start w:val="1"/>
+      <w:numFmt w:val="lowerLetter"/>
+      <w:lvlText w:val="%8."/>
+      <w:lvlJc w:val="left"/>
+      <w:pPr>
+        <w:ind w:left="5760" w:hanging="360"/>
+      </w:pPr>
+    </w:lvl>
+    <w:lvl w:ilvl="8" w:tplc="0C09001B" w:tentative="1">
+      <w:start w:val="1"/>
+      <w:numFmt w:val="lowerRoman"/>
+      <w:lvlText w:val="%9."/>
+      <w:lvlJc w:val="right"/>
+      <w:pPr>
+        <w:ind w:left="6480" w:hanging="180"/>
+      </w:pPr>
+    </w:lvl>
+  </w:abstractNum>
+  <w:abstractNum w:abstractNumId="2" w15:restartNumberingAfterBreak="0">
     <w:nsid w:val="238C621C"/>
     <w:multiLevelType w:val="hybridMultilevel"/>
     <w:tmpl w:val="A9E406C8"/>
@@ -367,7 +713,96 @@
       </w:pPr>
     </w:lvl>
   </w:abstractNum>
-  <w:abstractNum w:abstractNumId="1" w15:restartNumberingAfterBreak="0">
+  <w:abstractNum w:abstractNumId="3" w15:restartNumberingAfterBreak="0">
+    <w:nsid w:val="2D2D6026"/>
+    <w:multiLevelType w:val="hybridMultilevel"/>
+    <w:tmpl w:val="F89030FE"/>
+    <w:lvl w:ilvl="0" w:tplc="0C09000F">
+      <w:start w:val="1"/>
+      <w:numFmt w:val="decimal"/>
+      <w:lvlText w:val="%1."/>
+      <w:lvlJc w:val="left"/>
+      <w:pPr>
+        <w:ind w:left="720" w:hanging="360"/>
+      </w:pPr>
+      <w:rPr>
+        <w:rFonts w:hint="default"/>
+      </w:rPr>
+    </w:lvl>
+    <w:lvl w:ilvl="1" w:tplc="0C090019" w:tentative="1">
+      <w:start w:val="1"/>
+      <w:numFmt w:val="lowerLetter"/>
+      <w:lvlText w:val="%2."/>
+      <w:lvlJc w:val="left"/>
+      <w:pPr>
+        <w:ind w:left="1440" w:hanging="360"/>
+      </w:pPr>
+    </w:lvl>
+    <w:lvl w:ilvl="2" w:tplc="0C09001B" w:tentative="1">
+      <w:start w:val="1"/>
+      <w:numFmt w:val="lowerRoman"/>
+      <w:lvlText w:val="%3."/>
+      <w:lvlJc w:val="right"/>
+      <w:pPr>
+        <w:ind w:left="2160" w:hanging="180"/>
+      </w:pPr>
+    </w:lvl>
+    <w:lvl w:ilvl="3" w:tplc="0C09000F" w:tentative="1">
+      <w:start w:val="1"/>
+      <w:numFmt w:val="decimal"/>
+      <w:lvlText w:val="%4."/>
+      <w:lvlJc w:val="left"/>
+      <w:pPr>
+        <w:ind w:left="2880" w:hanging="360"/>
+      </w:pPr>
+    </w:lvl>
+    <w:lvl w:ilvl="4" w:tplc="0C090019" w:tentative="1">
+      <w:start w:val="1"/>
+      <w:numFmt w:val="lowerLetter"/>
+      <w:lvlText w:val="%5."/>
+      <w:lvlJc w:val="left"/>
+      <w:pPr>
+        <w:ind w:left="3600" w:hanging="360"/>
+      </w:pPr>
+    </w:lvl>
+    <w:lvl w:ilvl="5" w:tplc="0C09001B" w:tentative="1">
+      <w:start w:val="1"/>
+      <w:numFmt w:val="lowerRoman"/>
+      <w:lvlText w:val="%6."/>
+      <w:lvlJc w:val="right"/>
+      <w:pPr>
+        <w:ind w:left="4320" w:hanging="180"/>
+      </w:pPr>
+    </w:lvl>
+    <w:lvl w:ilvl="6" w:tplc="0C09000F" w:tentative="1">
+      <w:start w:val="1"/>
+      <w:numFmt w:val="decimal"/>
+      <w:lvlText w:val="%7."/>
+      <w:lvlJc w:val="left"/>
+      <w:pPr>
+        <w:ind w:left="5040" w:hanging="360"/>
+      </w:pPr>
+    </w:lvl>
+    <w:lvl w:ilvl="7" w:tplc="0C090019" w:tentative="1">
+      <w:start w:val="1"/>
+      <w:numFmt w:val="lowerLetter"/>
+      <w:lvlText w:val="%8."/>
+      <w:lvlJc w:val="left"/>
+      <w:pPr>
+        <w:ind w:left="5760" w:hanging="360"/>
+      </w:pPr>
+    </w:lvl>
+    <w:lvl w:ilvl="8" w:tplc="0C09001B" w:tentative="1">
+      <w:start w:val="1"/>
+      <w:numFmt w:val="lowerRoman"/>
+      <w:lvlText w:val="%9."/>
+      <w:lvlJc w:val="right"/>
+      <w:pPr>
+        <w:ind w:left="6480" w:hanging="180"/>
+      </w:pPr>
+    </w:lvl>
+  </w:abstractNum>
+  <w:abstractNum w:abstractNumId="4" w15:restartNumberingAfterBreak="0">
     <w:nsid w:val="318E5302"/>
     <w:multiLevelType w:val="hybridMultilevel"/>
     <w:tmpl w:val="351E5008"/>
@@ -457,10 +892,19 @@
     </w:lvl>
   </w:abstractNum>
   <w:num w:numId="1" w16cid:durableId="146289080">
+    <w:abstractNumId w:val="4"/>
+  </w:num>
+  <w:num w:numId="2" w16cid:durableId="1460487948">
+    <w:abstractNumId w:val="2"/>
+  </w:num>
+  <w:num w:numId="3" w16cid:durableId="1636133774">
+    <w:abstractNumId w:val="0"/>
+  </w:num>
+  <w:num w:numId="4" w16cid:durableId="1580098574">
     <w:abstractNumId w:val="1"/>
   </w:num>
-  <w:num w:numId="2" w16cid:durableId="1460487948">
-    <w:abstractNumId w:val="0"/>
+  <w:num w:numId="5" w16cid:durableId="1404139370">
+    <w:abstractNumId w:val="3"/>
   </w:num>
 </w:numbering>
 </file>

</xml_diff>

<commit_message>
learned dealing with ingestion of nested json
</commit_message>
<xml_diff>
--- a/Snowflake_Learning.docx
+++ b/Snowflake_Learning.docx
@@ -434,6 +434,43 @@
         <w:t>Apache ORC</w:t>
       </w:r>
     </w:p>
+    <w:p>
+      <w:pPr>
+        <w:pStyle w:val="Heading2"/>
+      </w:pPr>
+      <w:r>
+        <w:t>Nested Json</w:t>
+      </w:r>
+    </w:p>
+    <w:p>
+      <w:pPr>
+        <w:pStyle w:val="ListParagraph"/>
+        <w:numPr>
+          <w:ilvl w:val="0"/>
+          <w:numId w:val="6"/>
+        </w:numPr>
+      </w:pPr>
+      <w:r>
+        <w:t>Simple flatten</w:t>
+      </w:r>
+    </w:p>
+    <w:p>
+      <w:pPr>
+        <w:pStyle w:val="ListParagraph"/>
+        <w:numPr>
+          <w:ilvl w:val="0"/>
+          <w:numId w:val="6"/>
+        </w:numPr>
+      </w:pPr>
+      <w:proofErr w:type="gramStart"/>
+      <w:r>
+        <w:t>Lateral</w:t>
+      </w:r>
+      <w:proofErr w:type="gramEnd"/>
+      <w:r>
+        <w:t xml:space="preserve"> flatten</w:t>
+      </w:r>
+    </w:p>
     <w:sectPr>
       <w:pgSz w:w="12240" w:h="15840"/>
       <w:pgMar w:top="1440" w:right="1440" w:bottom="1440" w:left="1440" w:header="720" w:footer="720" w:gutter="0"/>
@@ -891,6 +928,95 @@
       </w:pPr>
     </w:lvl>
   </w:abstractNum>
+  <w:abstractNum w:abstractNumId="5" w15:restartNumberingAfterBreak="0">
+    <w:nsid w:val="75F33674"/>
+    <w:multiLevelType w:val="hybridMultilevel"/>
+    <w:tmpl w:val="8910B402"/>
+    <w:lvl w:ilvl="0" w:tplc="0C09000F">
+      <w:start w:val="1"/>
+      <w:numFmt w:val="decimal"/>
+      <w:lvlText w:val="%1."/>
+      <w:lvlJc w:val="left"/>
+      <w:pPr>
+        <w:ind w:left="720" w:hanging="360"/>
+      </w:pPr>
+      <w:rPr>
+        <w:rFonts w:hint="default"/>
+      </w:rPr>
+    </w:lvl>
+    <w:lvl w:ilvl="1" w:tplc="0C090019" w:tentative="1">
+      <w:start w:val="1"/>
+      <w:numFmt w:val="lowerLetter"/>
+      <w:lvlText w:val="%2."/>
+      <w:lvlJc w:val="left"/>
+      <w:pPr>
+        <w:ind w:left="1440" w:hanging="360"/>
+      </w:pPr>
+    </w:lvl>
+    <w:lvl w:ilvl="2" w:tplc="0C09001B" w:tentative="1">
+      <w:start w:val="1"/>
+      <w:numFmt w:val="lowerRoman"/>
+      <w:lvlText w:val="%3."/>
+      <w:lvlJc w:val="right"/>
+      <w:pPr>
+        <w:ind w:left="2160" w:hanging="180"/>
+      </w:pPr>
+    </w:lvl>
+    <w:lvl w:ilvl="3" w:tplc="0C09000F" w:tentative="1">
+      <w:start w:val="1"/>
+      <w:numFmt w:val="decimal"/>
+      <w:lvlText w:val="%4."/>
+      <w:lvlJc w:val="left"/>
+      <w:pPr>
+        <w:ind w:left="2880" w:hanging="360"/>
+      </w:pPr>
+    </w:lvl>
+    <w:lvl w:ilvl="4" w:tplc="0C090019" w:tentative="1">
+      <w:start w:val="1"/>
+      <w:numFmt w:val="lowerLetter"/>
+      <w:lvlText w:val="%5."/>
+      <w:lvlJc w:val="left"/>
+      <w:pPr>
+        <w:ind w:left="3600" w:hanging="360"/>
+      </w:pPr>
+    </w:lvl>
+    <w:lvl w:ilvl="5" w:tplc="0C09001B" w:tentative="1">
+      <w:start w:val="1"/>
+      <w:numFmt w:val="lowerRoman"/>
+      <w:lvlText w:val="%6."/>
+      <w:lvlJc w:val="right"/>
+      <w:pPr>
+        <w:ind w:left="4320" w:hanging="180"/>
+      </w:pPr>
+    </w:lvl>
+    <w:lvl w:ilvl="6" w:tplc="0C09000F" w:tentative="1">
+      <w:start w:val="1"/>
+      <w:numFmt w:val="decimal"/>
+      <w:lvlText w:val="%7."/>
+      <w:lvlJc w:val="left"/>
+      <w:pPr>
+        <w:ind w:left="5040" w:hanging="360"/>
+      </w:pPr>
+    </w:lvl>
+    <w:lvl w:ilvl="7" w:tplc="0C090019" w:tentative="1">
+      <w:start w:val="1"/>
+      <w:numFmt w:val="lowerLetter"/>
+      <w:lvlText w:val="%8."/>
+      <w:lvlJc w:val="left"/>
+      <w:pPr>
+        <w:ind w:left="5760" w:hanging="360"/>
+      </w:pPr>
+    </w:lvl>
+    <w:lvl w:ilvl="8" w:tplc="0C09001B" w:tentative="1">
+      <w:start w:val="1"/>
+      <w:numFmt w:val="lowerRoman"/>
+      <w:lvlText w:val="%9."/>
+      <w:lvlJc w:val="right"/>
+      <w:pPr>
+        <w:ind w:left="6480" w:hanging="180"/>
+      </w:pPr>
+    </w:lvl>
+  </w:abstractNum>
   <w:num w:numId="1" w16cid:durableId="146289080">
     <w:abstractNumId w:val="4"/>
   </w:num>
@@ -905,6 +1031,9 @@
   </w:num>
   <w:num w:numId="5" w16cid:durableId="1404139370">
     <w:abstractNumId w:val="3"/>
+  </w:num>
+  <w:num w:numId="6" w16cid:durableId="89082933">
+    <w:abstractNumId w:val="5"/>
   </w:num>
 </w:numbering>
 </file>

</xml_diff>